<commit_message>
bug fix; LibreOffice upgrade
</commit_message>
<xml_diff>
--- a/docassemble_demo/docassemble/demo/data/templates/doc-with-toc.docx
+++ b/docassemble_demo/docassemble/demo/data/templates/doc-with-toc.docx
@@ -1,475 +1,425 @@
 
 <file path=word/document.xml><?xml version="1.0" encoding="utf-8"?>
-<w:document xmlns:wpc="http://schemas.microsoft.com/office/word/2010/wordprocessingCanvas" xmlns:cx="http://schemas.microsoft.com/office/drawing/2014/chartex" xmlns:cx1="http://schemas.microsoft.com/office/drawing/2015/9/8/chartex" xmlns:mc="http://schemas.openxmlformats.org/markup-compatibility/2006" xmlns:o="urn:schemas-microsoft-com:office:office" xmlns:r="http://schemas.openxmlformats.org/officeDocument/2006/relationships" xmlns:m="http://schemas.openxmlformats.org/officeDocument/2006/math" xmlns:v="urn:schemas-microsoft-com:vml" xmlns:wp14="http://schemas.microsoft.com/office/word/2010/wordprocessingDrawing" xmlns:wp="http://schemas.openxmlformats.org/drawingml/2006/wordprocessingDrawing" xmlns:w10="urn:schemas-microsoft-com:office:word" xmlns:w="http://schemas.openxmlformats.org/wordprocessingml/2006/main" xmlns:w14="http://schemas.microsoft.com/office/word/2010/wordml" xmlns:w15="http://schemas.microsoft.com/office/word/2012/wordml" xmlns:w16se="http://schemas.microsoft.com/office/word/2015/wordml/symex" xmlns:wpg="http://schemas.microsoft.com/office/word/2010/wordprocessingGroup" xmlns:wpi="http://schemas.microsoft.com/office/word/2010/wordprocessingInk" xmlns:wne="http://schemas.microsoft.com/office/word/2006/wordml" xmlns:wps="http://schemas.microsoft.com/office/word/2010/wordprocessingShape" mc:Ignorable="w14 w15 w16se wp14">
+<w:document xmlns:o="urn:schemas-microsoft-com:office:office" xmlns:r="http://schemas.openxmlformats.org/officeDocument/2006/relationships" xmlns:v="urn:schemas-microsoft-com:vml" xmlns:w="http://schemas.openxmlformats.org/wordprocessingml/2006/main" xmlns:w10="urn:schemas-microsoft-com:office:word" xmlns:wp="http://schemas.openxmlformats.org/drawingml/2006/wordprocessingDrawing" xmlns:wps="http://schemas.microsoft.com/office/word/2010/wordprocessingShape" xmlns:wpg="http://schemas.microsoft.com/office/word/2010/wordprocessingGroup" xmlns:mc="http://schemas.openxmlformats.org/markup-compatibility/2006" xmlns:wp14="http://schemas.microsoft.com/office/word/2010/wordprocessingDrawing" xmlns:w14="http://schemas.microsoft.com/office/word/2010/wordml" mc:Ignorable="w14 wp14">
   <w:body>
     <w:sdt>
       <w:sdtPr>
-        <w:rPr>
-          <w:rFonts w:asciiTheme="minorHAnsi" w:eastAsiaTheme="minorHAnsi" w:hAnsiTheme="minorHAnsi" w:cstheme="minorBidi"/>
-          <w:color w:val="auto"/>
-          <w:sz w:val="22"/>
-          <w:szCs w:val="22"/>
-        </w:rPr>
-        <w:id w:val="-1684507444"/>
         <w:docPartObj>
           <w:docPartGallery w:val="Table of Contents"/>
-          <w:docPartUnique/>
+          <w:docPartUnique w:val="true"/>
         </w:docPartObj>
       </w:sdtPr>
-      <w:sdtEndPr>
-        <w:rPr>
-          <w:b/>
-          <w:bCs/>
-          <w:noProof/>
-        </w:rPr>
-      </w:sdtEndPr>
       <w:sdtContent>
         <w:p>
           <w:pPr>
             <w:pStyle w:val="TOCHeading"/>
+            <w:spacing w:before="240" w:after="0"/>
+            <w:rPr/>
           </w:pPr>
           <w:r>
+            <w:rPr/>
             <w:t>Table of Contents</w:t>
           </w:r>
         </w:p>
         <w:p>
           <w:pPr>
-            <w:pStyle w:val="TOC1"/>
+            <w:pStyle w:val="Contents1"/>
             <w:tabs>
-              <w:tab w:val="right" w:leader="dot" w:pos="9350"/>
+              <w:tab w:val="clear" w:pos="720"/>
+              <w:tab w:val="right" w:pos="9350" w:leader="dot"/>
             </w:tabs>
+            <w:rPr/>
+          </w:pPr>
+          <w:r>
+            <w:fldChar w:fldCharType="begin"/>
+          </w:r>
+          <w:r>
             <w:rPr>
-              <w:noProof/>
+              <w:webHidden/>
+              <w:rStyle w:val="IndexLink"/>
+              <w:vanish w:val="false"/>
+            </w:rPr>
+            <w:instrText> TOC \z \o "1-3" \u \h</w:instrText>
+          </w:r>
+          <w:r>
+            <w:rPr>
+              <w:webHidden/>
+              <w:rStyle w:val="IndexLink"/>
+              <w:vanish w:val="false"/>
+            </w:rPr>
+            <w:fldChar w:fldCharType="separate"/>
+          </w:r>
+          <w:hyperlink w:anchor="_Toc524114164">
+            <w:r>
+              <w:rPr>
+                <w:webHidden/>
+              </w:rPr>
+              <w:fldChar w:fldCharType="begin"/>
+            </w:r>
+            <w:r>
+              <w:rPr>
+                <w:webHidden/>
+              </w:rPr>
+              <w:instrText>PAGEREF _Toc524114164 \h</w:instrText>
+            </w:r>
+            <w:r>
+              <w:rPr>
+                <w:webHidden/>
+              </w:rPr>
+              <w:fldChar w:fldCharType="separate"/>
+            </w:r>
+            <w:r>
+              <w:rPr>
+                <w:webHidden/>
+                <w:rStyle w:val="IndexLink"/>
+                <w:vanish w:val="false"/>
+              </w:rPr>
+              <w:t>Introduction</w:t>
+              <w:tab/>
+              <w:t>1</w:t>
+            </w:r>
+            <w:r>
+              <w:rPr>
+                <w:webHidden/>
+              </w:rPr>
+              <w:fldChar w:fldCharType="end"/>
+            </w:r>
+          </w:hyperlink>
+        </w:p>
+        <w:p>
+          <w:pPr>
+            <w:pStyle w:val="Contents1"/>
+            <w:tabs>
+              <w:tab w:val="clear" w:pos="720"/>
+              <w:tab w:val="right" w:pos="9350" w:leader="dot"/>
+            </w:tabs>
+            <w:rPr/>
+          </w:pPr>
+          <w:hyperlink w:anchor="_Toc524114165">
+            <w:r>
+              <w:rPr>
+                <w:webHidden/>
+              </w:rPr>
+              <w:fldChar w:fldCharType="begin"/>
+            </w:r>
+            <w:r>
+              <w:rPr>
+                <w:webHidden/>
+              </w:rPr>
+              <w:instrText>PAGEREF _Toc524114165 \h</w:instrText>
+            </w:r>
+            <w:r>
+              <w:rPr>
+                <w:webHidden/>
+              </w:rPr>
+              <w:fldChar w:fldCharType="separate"/>
+            </w:r>
+            <w:r>
+              <w:rPr>
+                <w:webHidden/>
+                <w:rStyle w:val="IndexLink"/>
+                <w:vanish w:val="false"/>
+              </w:rPr>
+              <w:t>Jurisdiction</w:t>
+              <w:tab/>
+              <w:t>1</w:t>
+            </w:r>
+            <w:r>
+              <w:rPr>
+                <w:webHidden/>
+              </w:rPr>
+              <w:fldChar w:fldCharType="end"/>
+            </w:r>
+          </w:hyperlink>
+        </w:p>
+        <w:p>
+          <w:pPr>
+            <w:pStyle w:val="Contents1"/>
+            <w:tabs>
+              <w:tab w:val="clear" w:pos="720"/>
+              <w:tab w:val="right" w:pos="9350" w:leader="dot"/>
+            </w:tabs>
+            <w:rPr/>
+          </w:pPr>
+          <w:hyperlink w:anchor="_Toc524114166">
+            <w:r>
+              <w:rPr>
+                <w:webHidden/>
+              </w:rPr>
+              <w:fldChar w:fldCharType="begin"/>
+            </w:r>
+            <w:r>
+              <w:rPr>
+                <w:webHidden/>
+              </w:rPr>
+              <w:instrText>PAGEREF _Toc524114166 \h</w:instrText>
+            </w:r>
+            <w:r>
+              <w:rPr>
+                <w:webHidden/>
+              </w:rPr>
+              <w:fldChar w:fldCharType="separate"/>
+            </w:r>
+            <w:r>
+              <w:rPr>
+                <w:webHidden/>
+                <w:rStyle w:val="IndexLink"/>
+                <w:vanish w:val="false"/>
+              </w:rPr>
+              <w:t>Discussion</w:t>
+              <w:tab/>
+              <w:t>1</w:t>
+            </w:r>
+            <w:r>
+              <w:rPr>
+                <w:webHidden/>
+              </w:rPr>
+              <w:fldChar w:fldCharType="end"/>
+            </w:r>
+          </w:hyperlink>
+        </w:p>
+        <w:p>
+          <w:pPr>
+            <w:pStyle w:val="Contents1"/>
+            <w:tabs>
+              <w:tab w:val="clear" w:pos="720"/>
+              <w:tab w:val="right" w:pos="9350" w:leader="dot"/>
+            </w:tabs>
+            <w:rPr/>
+          </w:pPr>
+          <w:hyperlink w:anchor="_Toc524114167">
+            <w:r>
+              <w:rPr>
+                <w:webHidden/>
+              </w:rPr>
+              <w:fldChar w:fldCharType="begin"/>
+            </w:r>
+            <w:r>
+              <w:rPr>
+                <w:webHidden/>
+              </w:rPr>
+              <w:instrText>PAGEREF _Toc524114167 \h</w:instrText>
+            </w:r>
+            <w:r>
+              <w:rPr>
+                <w:webHidden/>
+              </w:rPr>
+              <w:fldChar w:fldCharType="separate"/>
+            </w:r>
+            <w:r>
+              <w:rPr>
+                <w:webHidden/>
+                <w:rStyle w:val="IndexLink"/>
+                <w:vanish w:val="false"/>
+              </w:rPr>
+              <w:t>Conclusion</w:t>
+              <w:tab/>
+              <w:t>1</w:t>
+            </w:r>
+            <w:r>
+              <w:rPr>
+                <w:webHidden/>
+              </w:rPr>
+              <w:fldChar w:fldCharType="end"/>
+            </w:r>
+          </w:hyperlink>
+        </w:p>
+        <w:p>
+          <w:pPr>
+            <w:pStyle w:val="Normal"/>
+            <w:rPr>
+              <w:b/>
+              <w:b/>
+              <w:bCs/>
             </w:rPr>
           </w:pPr>
           <w:r>
             <w:rPr>
               <w:b/>
               <w:bCs/>
-              <w:noProof/>
             </w:rPr>
-            <w:fldChar w:fldCharType="begin"/>
           </w:r>
           <w:r>
             <w:rPr>
               <w:b/>
               <w:bCs/>
-              <w:noProof/>
-            </w:rPr>
-            <w:instrText xml:space="preserve"> TOC \o "1-3" \h \z \u </w:instrText>
-          </w:r>
-          <w:r>
-            <w:rPr>
-              <w:b/>
-              <w:bCs/>
-              <w:noProof/>
-            </w:rPr>
-            <w:fldChar w:fldCharType="separate"/>
-          </w:r>
-          <w:hyperlink w:anchor="_Toc524114164" w:history="1">
-            <w:r>
-              <w:rPr>
-                <w:rStyle w:val="Hyperlink"/>
-                <w:noProof/>
-              </w:rPr>
-              <w:t>Introduction</w:t>
-            </w:r>
-            <w:r>
-              <w:rPr>
-                <w:noProof/>
-                <w:webHidden/>
-              </w:rPr>
-              <w:tab/>
-            </w:r>
-            <w:r>
-              <w:rPr>
-                <w:noProof/>
-                <w:webHidden/>
-              </w:rPr>
-              <w:fldChar w:fldCharType="begin"/>
-            </w:r>
-            <w:r>
-              <w:rPr>
-                <w:noProof/>
-                <w:webHidden/>
-              </w:rPr>
-              <w:instrText xml:space="preserve"> PAGEREF _Toc524114164 \h </w:instrText>
-            </w:r>
-            <w:r>
-              <w:rPr>
-                <w:noProof/>
-                <w:webHidden/>
-              </w:rPr>
-            </w:r>
-            <w:r>
-              <w:rPr>
-                <w:noProof/>
-                <w:webHidden/>
-              </w:rPr>
-              <w:fldChar w:fldCharType="separate"/>
-            </w:r>
-            <w:r>
-              <w:rPr>
-                <w:noProof/>
-                <w:webHidden/>
-              </w:rPr>
-              <w:t>1</w:t>
-            </w:r>
-            <w:r>
-              <w:rPr>
-                <w:noProof/>
-                <w:webHidden/>
-              </w:rPr>
-              <w:fldChar w:fldCharType="end"/>
-            </w:r>
-          </w:hyperlink>
-        </w:p>
-        <w:p>
-          <w:pPr>
-            <w:pStyle w:val="TOC1"/>
-            <w:tabs>
-              <w:tab w:val="right" w:leader="dot" w:pos="9350"/>
-            </w:tabs>
-            <w:rPr>
-              <w:noProof/>
-            </w:rPr>
-          </w:pPr>
-          <w:hyperlink w:anchor="_Toc524114165" w:history="1">
-            <w:r>
-              <w:rPr>
-                <w:rStyle w:val="Hyperlink"/>
-                <w:noProof/>
-              </w:rPr>
-              <w:t>Jurisdiction</w:t>
-            </w:r>
-            <w:r>
-              <w:rPr>
-                <w:noProof/>
-                <w:webHidden/>
-              </w:rPr>
-              <w:tab/>
-            </w:r>
-            <w:r>
-              <w:rPr>
-                <w:noProof/>
-                <w:webHidden/>
-              </w:rPr>
-              <w:fldChar w:fldCharType="begin"/>
-            </w:r>
-            <w:r>
-              <w:rPr>
-                <w:noProof/>
-                <w:webHidden/>
-              </w:rPr>
-              <w:instrText xml:space="preserve"> PAGEREF _Toc524114165 \h </w:instrText>
-            </w:r>
-            <w:r>
-              <w:rPr>
-                <w:noProof/>
-                <w:webHidden/>
-              </w:rPr>
-            </w:r>
-            <w:r>
-              <w:rPr>
-                <w:noProof/>
-                <w:webHidden/>
-              </w:rPr>
-              <w:fldChar w:fldCharType="separate"/>
-            </w:r>
-            <w:r>
-              <w:rPr>
-                <w:noProof/>
-                <w:webHidden/>
-              </w:rPr>
-              <w:t>1</w:t>
-            </w:r>
-            <w:r>
-              <w:rPr>
-                <w:noProof/>
-                <w:webHidden/>
-              </w:rPr>
-              <w:fldChar w:fldCharType="end"/>
-            </w:r>
-          </w:hyperlink>
-        </w:p>
-        <w:p>
-          <w:pPr>
-            <w:pStyle w:val="TOC1"/>
-            <w:tabs>
-              <w:tab w:val="right" w:leader="dot" w:pos="9350"/>
-            </w:tabs>
-            <w:rPr>
-              <w:noProof/>
-            </w:rPr>
-          </w:pPr>
-          <w:hyperlink w:anchor="_Toc524114166" w:history="1">
-            <w:r>
-              <w:rPr>
-                <w:rStyle w:val="Hyperlink"/>
-                <w:noProof/>
-              </w:rPr>
-              <w:t>Discussion</w:t>
-            </w:r>
-            <w:r>
-              <w:rPr>
-                <w:noProof/>
-                <w:webHidden/>
-              </w:rPr>
-              <w:tab/>
-            </w:r>
-            <w:r>
-              <w:rPr>
-                <w:noProof/>
-                <w:webHidden/>
-              </w:rPr>
-              <w:fldChar w:fldCharType="begin"/>
-            </w:r>
-            <w:r>
-              <w:rPr>
-                <w:noProof/>
-                <w:webHidden/>
-              </w:rPr>
-              <w:instrText xml:space="preserve"> PAGEREF _Toc524114166 \h </w:instrText>
-            </w:r>
-            <w:r>
-              <w:rPr>
-                <w:noProof/>
-                <w:webHidden/>
-              </w:rPr>
-            </w:r>
-            <w:r>
-              <w:rPr>
-                <w:noProof/>
-                <w:webHidden/>
-              </w:rPr>
-              <w:fldChar w:fldCharType="separate"/>
-            </w:r>
-            <w:r>
-              <w:rPr>
-                <w:noProof/>
-                <w:webHidden/>
-              </w:rPr>
-              <w:t>1</w:t>
-            </w:r>
-            <w:r>
-              <w:rPr>
-                <w:noProof/>
-                <w:webHidden/>
-              </w:rPr>
-              <w:fldChar w:fldCharType="end"/>
-            </w:r>
-          </w:hyperlink>
-        </w:p>
-        <w:p>
-          <w:pPr>
-            <w:pStyle w:val="TOC1"/>
-            <w:tabs>
-              <w:tab w:val="right" w:leader="dot" w:pos="9350"/>
-            </w:tabs>
-            <w:rPr>
-              <w:noProof/>
-            </w:rPr>
-          </w:pPr>
-          <w:hyperlink w:anchor="_Toc524114167" w:history="1">
-            <w:r>
-              <w:rPr>
-                <w:rStyle w:val="Hyperlink"/>
-                <w:noProof/>
-              </w:rPr>
-              <w:t>Conclusion</w:t>
-            </w:r>
-            <w:r>
-              <w:rPr>
-                <w:noProof/>
-                <w:webHidden/>
-              </w:rPr>
-              <w:tab/>
-            </w:r>
-            <w:r>
-              <w:rPr>
-                <w:noProof/>
-                <w:webHidden/>
-              </w:rPr>
-              <w:fldChar w:fldCharType="begin"/>
-            </w:r>
-            <w:r>
-              <w:rPr>
-                <w:noProof/>
-                <w:webHidden/>
-              </w:rPr>
-              <w:instrText xml:space="preserve"> PAGEREF _Toc524114167 \h </w:instrText>
-            </w:r>
-            <w:r>
-              <w:rPr>
-                <w:noProof/>
-                <w:webHidden/>
-              </w:rPr>
-            </w:r>
-            <w:r>
-              <w:rPr>
-                <w:noProof/>
-                <w:webHidden/>
-              </w:rPr>
-              <w:fldChar w:fldCharType="separate"/>
-            </w:r>
-            <w:r>
-              <w:rPr>
-                <w:noProof/>
-                <w:webHidden/>
-              </w:rPr>
-              <w:t>1</w:t>
-            </w:r>
-            <w:r>
-              <w:rPr>
-                <w:noProof/>
-                <w:webHidden/>
-              </w:rPr>
-              <w:fldChar w:fldCharType="end"/>
-            </w:r>
-          </w:hyperlink>
-        </w:p>
-        <w:p>
-          <w:pPr>
-            <w:rPr>
-              <w:b/>
-              <w:bCs/>
-              <w:noProof/>
-            </w:rPr>
-          </w:pPr>
-          <w:r>
-            <w:rPr>
-              <w:b/>
-              <w:bCs/>
-              <w:noProof/>
             </w:rPr>
             <w:fldChar w:fldCharType="end"/>
           </w:r>
         </w:p>
       </w:sdtContent>
     </w:sdt>
-    <w:bookmarkStart w:id="0" w:name="_Toc524114164" w:displacedByCustomXml="prev"/>
     <w:p>
       <w:pPr>
         <w:pStyle w:val="Heading1"/>
+        <w:rPr/>
       </w:pPr>
+      <w:bookmarkStart w:id="0" w:name="_Toc524114164"/>
       <w:r>
+        <w:rPr/>
         <w:t>Introduction</w:t>
       </w:r>
       <w:bookmarkEnd w:id="0"/>
     </w:p>
     <w:p>
+      <w:pPr>
+        <w:pStyle w:val="Normal"/>
+        <w:rPr/>
+      </w:pPr>
       <w:r>
-        <w:t>{</w:t>
-      </w:r>
-      <w:proofErr w:type="gramStart"/>
-      <w:r>
-        <w:t>{ intro</w:t>
-      </w:r>
-      <w:proofErr w:type="gramEnd"/>
-      <w:r>
-        <w:t xml:space="preserve"> }}</w:t>
+        <w:rPr/>
+        <w:t>{{ intro }}</w:t>
       </w:r>
     </w:p>
     <w:p>
+      <w:pPr>
+        <w:pStyle w:val="Normal"/>
+        <w:rPr/>
+      </w:pPr>
       <w:r>
+        <w:rPr/>
         <w:t>{%p if use_jd %}</w:t>
       </w:r>
     </w:p>
     <w:p>
       <w:pPr>
         <w:pStyle w:val="Heading1"/>
+        <w:rPr/>
       </w:pPr>
       <w:bookmarkStart w:id="1" w:name="_Toc524114165"/>
       <w:r>
+        <w:rPr/>
         <w:t>Jurisdiction</w:t>
       </w:r>
       <w:bookmarkEnd w:id="1"/>
     </w:p>
     <w:p>
+      <w:pPr>
+        <w:pStyle w:val="Normal"/>
+        <w:rPr/>
+      </w:pPr>
       <w:r>
-        <w:t>{</w:t>
-      </w:r>
-      <w:proofErr w:type="gramStart"/>
-      <w:r>
-        <w:t>{ jurisdiction</w:t>
-      </w:r>
-      <w:proofErr w:type="gramEnd"/>
-      <w:r>
-        <w:t xml:space="preserve"> }}</w:t>
+        <w:rPr/>
+        <w:t>{{ jurisdiction }}</w:t>
       </w:r>
     </w:p>
     <w:p>
+      <w:pPr>
+        <w:pStyle w:val="Normal"/>
+        <w:rPr/>
+      </w:pPr>
       <w:r>
+        <w:rPr/>
         <w:t xml:space="preserve">{%p </w:t>
       </w:r>
       <w:bookmarkStart w:id="2" w:name="_GoBack"/>
       <w:bookmarkEnd w:id="2"/>
       <w:r>
+        <w:rPr/>
         <w:t>endif %}</w:t>
       </w:r>
     </w:p>
     <w:p>
       <w:pPr>
         <w:pStyle w:val="Heading1"/>
+        <w:rPr/>
       </w:pPr>
       <w:bookmarkStart w:id="3" w:name="_Toc524114166"/>
       <w:r>
+        <w:rPr/>
         <w:t>Discussion</w:t>
       </w:r>
       <w:bookmarkEnd w:id="3"/>
     </w:p>
     <w:p>
+      <w:pPr>
+        <w:pStyle w:val="Normal"/>
+        <w:rPr/>
+      </w:pPr>
       <w:r>
-        <w:t>{</w:t>
-      </w:r>
-      <w:proofErr w:type="gramStart"/>
-      <w:r>
-        <w:t>{ discussion</w:t>
-      </w:r>
-      <w:proofErr w:type="gramEnd"/>
-      <w:r>
-        <w:t xml:space="preserve"> }}</w:t>
+        <w:rPr/>
+        <w:t>{{ discussion }}</w:t>
       </w:r>
     </w:p>
     <w:p>
       <w:pPr>
         <w:pStyle w:val="Heading1"/>
+        <w:rPr/>
       </w:pPr>
       <w:bookmarkStart w:id="4" w:name="_Toc524114167"/>
       <w:r>
+        <w:rPr/>
         <w:t>Conclusion</w:t>
       </w:r>
       <w:bookmarkEnd w:id="4"/>
     </w:p>
     <w:p>
+      <w:pPr>
+        <w:pStyle w:val="Normal"/>
+        <w:widowControl/>
+        <w:bidi w:val="0"/>
+        <w:spacing w:lineRule="auto" w:line="259" w:before="0" w:after="160"/>
+        <w:jc w:val="left"/>
+        <w:rPr/>
+      </w:pPr>
       <w:r>
-        <w:t>{</w:t>
-      </w:r>
-      <w:proofErr w:type="gramStart"/>
-      <w:r>
-        <w:t>{ conclusion</w:t>
-      </w:r>
-      <w:proofErr w:type="gramEnd"/>
-      <w:r>
-        <w:t xml:space="preserve"> }}</w:t>
+        <w:rPr/>
+        <w:t>{{ conclusion }}</w:t>
       </w:r>
     </w:p>
     <w:sectPr>
+      <w:footerReference w:type="default" r:id="rId2"/>
+      <w:type w:val="nextPage"/>
       <w:pgSz w:w="12240" w:h="15840"/>
-      <w:pgMar w:top="1440" w:right="1440" w:bottom="1440" w:left="1440" w:header="720" w:footer="720" w:gutter="0"/>
-      <w:cols w:space="720"/>
-      <w:docGrid w:linePitch="360"/>
+      <w:pgMar w:left="1440" w:right="1440" w:header="0" w:top="1440" w:footer="720" w:bottom="1498" w:gutter="0"/>
+      <w:pgNumType w:fmt="decimal"/>
+      <w:formProt w:val="false"/>
+      <w:textDirection w:val="lrTb"/>
+      <w:docGrid w:type="default" w:linePitch="360" w:charSpace="4096"/>
     </w:sectPr>
   </w:body>
 </w:document>
 </file>
 
+<file path=word/footer1.xml><?xml version="1.0" encoding="utf-8"?>
+<w:ftr xmlns:o="urn:schemas-microsoft-com:office:office" xmlns:r="http://schemas.openxmlformats.org/officeDocument/2006/relationships" xmlns:v="urn:schemas-microsoft-com:vml" xmlns:w="http://schemas.openxmlformats.org/wordprocessingml/2006/main" xmlns:w10="urn:schemas-microsoft-com:office:word" xmlns:wp="http://schemas.openxmlformats.org/drawingml/2006/wordprocessingDrawing" xmlns:wps="http://schemas.microsoft.com/office/word/2010/wordprocessingShape" xmlns:wpg="http://schemas.microsoft.com/office/word/2010/wordprocessingGroup" xmlns:mc="http://schemas.openxmlformats.org/markup-compatibility/2006" xmlns:wp14="http://schemas.microsoft.com/office/word/2010/wordprocessingDrawing" xmlns:w14="http://schemas.microsoft.com/office/word/2010/wordml" mc:Ignorable="w14 wp14">
+  <w:p>
+    <w:pPr>
+      <w:pStyle w:val="Footer"/>
+      <w:spacing w:before="0" w:after="160"/>
+      <w:jc w:val="center"/>
+      <w:rPr/>
+    </w:pPr>
+    <w:r>
+      <w:rPr/>
+      <w:fldChar w:fldCharType="begin"/>
+    </w:r>
+    <w:r>
+      <w:rPr/>
+      <w:instrText> PAGE </w:instrText>
+    </w:r>
+    <w:r>
+      <w:rPr/>
+      <w:fldChar w:fldCharType="separate"/>
+    </w:r>
+    <w:r>
+      <w:rPr/>
+      <w:t>0</w:t>
+    </w:r>
+    <w:r>
+      <w:rPr/>
+      <w:fldChar w:fldCharType="end"/>
+    </w:r>
+  </w:p>
+</w:ftr>
+</file>
+
 <file path=word/styles.xml><?xml version="1.0" encoding="utf-8"?>
-<w:styles xmlns:mc="http://schemas.openxmlformats.org/markup-compatibility/2006" xmlns:r="http://schemas.openxmlformats.org/officeDocument/2006/relationships" xmlns:w="http://schemas.openxmlformats.org/wordprocessingml/2006/main" xmlns:w14="http://schemas.microsoft.com/office/word/2010/wordml" xmlns:w15="http://schemas.microsoft.com/office/word/2012/wordml" xmlns:w16se="http://schemas.microsoft.com/office/word/2015/wordml/symex" mc:Ignorable="w14 w15 w16se">
+<w:styles xmlns:w="http://schemas.openxmlformats.org/wordprocessingml/2006/main" xmlns:w14="http://schemas.microsoft.com/office/word/2010/wordml" xmlns:mc="http://schemas.openxmlformats.org/markup-compatibility/2006" mc:Ignorable="w14">
   <w:docDefaults>
     <w:rPrDefault>
       <w:rPr>
-        <w:rFonts w:asciiTheme="minorHAnsi" w:eastAsiaTheme="minorHAnsi" w:hAnsiTheme="minorHAnsi" w:cstheme="minorBidi"/>
+        <w:rFonts w:ascii="Calibri" w:hAnsi="Calibri" w:eastAsia="Calibri" w:cs="" w:asciiTheme="minorHAnsi" w:cstheme="minorBidi" w:eastAsiaTheme="minorHAnsi" w:hAnsiTheme="minorHAnsi"/>
         <w:sz w:val="22"/>
         <w:szCs w:val="22"/>
         <w:lang w:val="en-US" w:eastAsia="en-US" w:bidi="ar-SA"/>
@@ -477,21 +427,21 @@
     </w:rPrDefault>
     <w:pPrDefault>
       <w:pPr>
-        <w:spacing w:after="160" w:line="259" w:lineRule="auto"/>
+        <w:suppressAutoHyphens w:val="true"/>
       </w:pPr>
     </w:pPrDefault>
   </w:docDefaults>
   <w:latentStyles w:defLockedState="0" w:defUIPriority="99" w:defSemiHidden="0" w:defUnhideWhenUsed="0" w:defQFormat="0" w:count="371">
     <w:lsdException w:name="Normal" w:uiPriority="0" w:qFormat="1"/>
     <w:lsdException w:name="heading 1" w:uiPriority="9" w:qFormat="1"/>
-    <w:lsdException w:name="heading 2" w:semiHidden="1" w:uiPriority="9" w:unhideWhenUsed="1" w:qFormat="1"/>
-    <w:lsdException w:name="heading 3" w:semiHidden="1" w:uiPriority="9" w:unhideWhenUsed="1" w:qFormat="1"/>
-    <w:lsdException w:name="heading 4" w:semiHidden="1" w:uiPriority="9" w:unhideWhenUsed="1" w:qFormat="1"/>
-    <w:lsdException w:name="heading 5" w:semiHidden="1" w:uiPriority="9" w:unhideWhenUsed="1" w:qFormat="1"/>
-    <w:lsdException w:name="heading 6" w:semiHidden="1" w:uiPriority="9" w:unhideWhenUsed="1" w:qFormat="1"/>
-    <w:lsdException w:name="heading 7" w:semiHidden="1" w:uiPriority="9" w:unhideWhenUsed="1" w:qFormat="1"/>
-    <w:lsdException w:name="heading 8" w:semiHidden="1" w:uiPriority="9" w:unhideWhenUsed="1" w:qFormat="1"/>
-    <w:lsdException w:name="heading 9" w:semiHidden="1" w:uiPriority="9" w:unhideWhenUsed="1" w:qFormat="1"/>
+    <w:lsdException w:name="heading 2" w:uiPriority="9" w:semiHidden="1" w:unhideWhenUsed="1" w:qFormat="1"/>
+    <w:lsdException w:name="heading 3" w:uiPriority="9" w:semiHidden="1" w:unhideWhenUsed="1" w:qFormat="1"/>
+    <w:lsdException w:name="heading 4" w:uiPriority="9" w:semiHidden="1" w:unhideWhenUsed="1" w:qFormat="1"/>
+    <w:lsdException w:name="heading 5" w:uiPriority="9" w:semiHidden="1" w:unhideWhenUsed="1" w:qFormat="1"/>
+    <w:lsdException w:name="heading 6" w:uiPriority="9" w:semiHidden="1" w:unhideWhenUsed="1" w:qFormat="1"/>
+    <w:lsdException w:name="heading 7" w:uiPriority="9" w:semiHidden="1" w:unhideWhenUsed="1" w:qFormat="1"/>
+    <w:lsdException w:name="heading 8" w:uiPriority="9" w:semiHidden="1" w:unhideWhenUsed="1" w:qFormat="1"/>
+    <w:lsdException w:name="heading 9" w:uiPriority="9" w:semiHidden="1" w:unhideWhenUsed="1" w:qFormat="1"/>
     <w:lsdException w:name="index 1" w:semiHidden="1" w:unhideWhenUsed="1"/>
     <w:lsdException w:name="index 2" w:semiHidden="1" w:unhideWhenUsed="1"/>
     <w:lsdException w:name="index 3" w:semiHidden="1" w:unhideWhenUsed="1"/>
@@ -501,22 +451,22 @@
     <w:lsdException w:name="index 7" w:semiHidden="1" w:unhideWhenUsed="1"/>
     <w:lsdException w:name="index 8" w:semiHidden="1" w:unhideWhenUsed="1"/>
     <w:lsdException w:name="index 9" w:semiHidden="1" w:unhideWhenUsed="1"/>
-    <w:lsdException w:name="toc 1" w:semiHidden="1" w:uiPriority="39" w:unhideWhenUsed="1"/>
-    <w:lsdException w:name="toc 2" w:semiHidden="1" w:uiPriority="39" w:unhideWhenUsed="1"/>
-    <w:lsdException w:name="toc 3" w:semiHidden="1" w:uiPriority="39" w:unhideWhenUsed="1"/>
-    <w:lsdException w:name="toc 4" w:semiHidden="1" w:uiPriority="39" w:unhideWhenUsed="1"/>
-    <w:lsdException w:name="toc 5" w:semiHidden="1" w:uiPriority="39" w:unhideWhenUsed="1"/>
-    <w:lsdException w:name="toc 6" w:semiHidden="1" w:uiPriority="39" w:unhideWhenUsed="1"/>
-    <w:lsdException w:name="toc 7" w:semiHidden="1" w:uiPriority="39" w:unhideWhenUsed="1"/>
-    <w:lsdException w:name="toc 8" w:semiHidden="1" w:uiPriority="39" w:unhideWhenUsed="1"/>
-    <w:lsdException w:name="toc 9" w:semiHidden="1" w:uiPriority="39" w:unhideWhenUsed="1"/>
+    <w:lsdException w:name="toc 1" w:uiPriority="39" w:semiHidden="1" w:unhideWhenUsed="1"/>
+    <w:lsdException w:name="toc 2" w:uiPriority="39" w:semiHidden="1" w:unhideWhenUsed="1"/>
+    <w:lsdException w:name="toc 3" w:uiPriority="39" w:semiHidden="1" w:unhideWhenUsed="1"/>
+    <w:lsdException w:name="toc 4" w:uiPriority="39" w:semiHidden="1" w:unhideWhenUsed="1"/>
+    <w:lsdException w:name="toc 5" w:uiPriority="39" w:semiHidden="1" w:unhideWhenUsed="1"/>
+    <w:lsdException w:name="toc 6" w:uiPriority="39" w:semiHidden="1" w:unhideWhenUsed="1"/>
+    <w:lsdException w:name="toc 7" w:uiPriority="39" w:semiHidden="1" w:unhideWhenUsed="1"/>
+    <w:lsdException w:name="toc 8" w:uiPriority="39" w:semiHidden="1" w:unhideWhenUsed="1"/>
+    <w:lsdException w:name="toc 9" w:uiPriority="39" w:semiHidden="1" w:unhideWhenUsed="1"/>
     <w:lsdException w:name="Normal Indent" w:semiHidden="1" w:unhideWhenUsed="1"/>
     <w:lsdException w:name="footnote text" w:semiHidden="1" w:unhideWhenUsed="1"/>
     <w:lsdException w:name="annotation text" w:semiHidden="1" w:unhideWhenUsed="1"/>
     <w:lsdException w:name="header" w:semiHidden="1" w:unhideWhenUsed="1"/>
     <w:lsdException w:name="footer" w:semiHidden="1" w:unhideWhenUsed="1"/>
     <w:lsdException w:name="index heading" w:semiHidden="1" w:unhideWhenUsed="1"/>
-    <w:lsdException w:name="caption" w:semiHidden="1" w:uiPriority="35" w:unhideWhenUsed="1" w:qFormat="1"/>
+    <w:lsdException w:name="caption" w:uiPriority="35" w:semiHidden="1" w:unhideWhenUsed="1" w:qFormat="1"/>
     <w:lsdException w:name="table of figures" w:semiHidden="1" w:unhideWhenUsed="1"/>
     <w:lsdException w:name="envelope address" w:semiHidden="1" w:unhideWhenUsed="1"/>
     <w:lsdException w:name="envelope return" w:semiHidden="1" w:unhideWhenUsed="1"/>
@@ -547,7 +497,7 @@
     <w:lsdException w:name="Title" w:uiPriority="10" w:qFormat="1"/>
     <w:lsdException w:name="Closing" w:semiHidden="1" w:unhideWhenUsed="1"/>
     <w:lsdException w:name="Signature" w:semiHidden="1" w:unhideWhenUsed="1"/>
-    <w:lsdException w:name="Default Paragraph Font" w:semiHidden="1" w:uiPriority="1" w:unhideWhenUsed="1"/>
+    <w:lsdException w:name="Default Paragraph Font" w:uiPriority="1" w:semiHidden="1" w:unhideWhenUsed="1"/>
     <w:lsdException w:name="Body Text" w:semiHidden="1" w:unhideWhenUsed="1"/>
     <w:lsdException w:name="Body Text Indent" w:semiHidden="1" w:unhideWhenUsed="1"/>
     <w:lsdException w:name="List Continue" w:semiHidden="1" w:unhideWhenUsed="1"/>
@@ -747,8 +697,8 @@
     <w:lsdException w:name="Subtle Reference" w:uiPriority="31" w:qFormat="1"/>
     <w:lsdException w:name="Intense Reference" w:uiPriority="32" w:qFormat="1"/>
     <w:lsdException w:name="Book Title" w:uiPriority="33" w:qFormat="1"/>
-    <w:lsdException w:name="Bibliography" w:semiHidden="1" w:uiPriority="37" w:unhideWhenUsed="1"/>
-    <w:lsdException w:name="TOC Heading" w:semiHidden="1" w:uiPriority="39" w:unhideWhenUsed="1" w:qFormat="1"/>
+    <w:lsdException w:name="Bibliography" w:uiPriority="37" w:semiHidden="1" w:unhideWhenUsed="1"/>
+    <w:lsdException w:name="TOC Heading" w:uiPriority="39" w:semiHidden="1" w:unhideWhenUsed="1" w:qFormat="1"/>
     <w:lsdException w:name="Plain Table 1" w:uiPriority="41"/>
     <w:lsdException w:name="Plain Table 2" w:uiPriority="42"/>
     <w:lsdException w:name="Plain Table 3" w:uiPriority="43"/>
@@ -854,12 +804,27 @@
     <w:lsdException w:name="List Table 6 Colorful Accent 6" w:uiPriority="51"/>
     <w:lsdException w:name="List Table 7 Colorful Accent 6" w:uiPriority="52"/>
   </w:latentStyles>
-  <w:style w:type="paragraph" w:default="1" w:styleId="Normal">
+  <w:style w:type="paragraph" w:styleId="Normal" w:default="1">
     <w:name w:val="Normal"/>
     <w:qFormat/>
+    <w:pPr>
+      <w:widowControl/>
+      <w:suppressAutoHyphens w:val="true"/>
+      <w:bidi w:val="0"/>
+      <w:spacing w:lineRule="auto" w:line="259" w:before="0" w:after="160"/>
+      <w:jc w:val="left"/>
+    </w:pPr>
+    <w:rPr>
+      <w:rFonts w:ascii="Calibri" w:hAnsi="Calibri" w:eastAsia="Calibri" w:cs="" w:asciiTheme="minorHAnsi" w:cstheme="minorBidi" w:eastAsiaTheme="minorHAnsi" w:hAnsiTheme="minorHAnsi"/>
+      <w:color w:val="auto"/>
+      <w:kern w:val="0"/>
+      <w:sz w:val="22"/>
+      <w:szCs w:val="22"/>
+      <w:lang w:val="en-US" w:eastAsia="en-US" w:bidi="ar-SA"/>
+    </w:rPr>
   </w:style>
   <w:style w:type="paragraph" w:styleId="Heading1">
-    <w:name w:val="heading 1"/>
+    <w:name w:val="Heading 1"/>
     <w:basedOn w:val="Normal"/>
     <w:next w:val="Normal"/>
     <w:link w:val="Heading1Char"/>
@@ -867,83 +832,41 @@
     <w:qFormat/>
     <w:rsid w:val="00210088"/>
     <w:pPr>
-      <w:keepNext/>
+      <w:keepNext w:val="true"/>
       <w:keepLines/>
       <w:spacing w:before="240" w:after="0"/>
       <w:outlineLvl w:val="0"/>
     </w:pPr>
     <w:rPr>
-      <w:rFonts w:asciiTheme="majorHAnsi" w:eastAsiaTheme="majorEastAsia" w:hAnsiTheme="majorHAnsi" w:cstheme="majorBidi"/>
-      <w:color w:val="2E74B5" w:themeColor="accent1" w:themeShade="BF"/>
+      <w:rFonts w:ascii="Calibri Light" w:hAnsi="Calibri Light" w:eastAsia="" w:cs="" w:asciiTheme="majorHAnsi" w:cstheme="majorBidi" w:eastAsiaTheme="majorEastAsia" w:hAnsiTheme="majorHAnsi"/>
+      <w:color w:val="2E74B5" w:themeColor="accent1" w:themeShade="bf"/>
       <w:sz w:val="32"/>
       <w:szCs w:val="32"/>
     </w:rPr>
   </w:style>
-  <w:style w:type="character" w:default="1" w:styleId="DefaultParagraphFont">
+  <w:style w:type="character" w:styleId="DefaultParagraphFont" w:default="1">
     <w:name w:val="Default Paragraph Font"/>
     <w:uiPriority w:val="1"/>
     <w:semiHidden/>
     <w:unhideWhenUsed/>
-  </w:style>
-  <w:style w:type="table" w:default="1" w:styleId="TableNormal">
-    <w:name w:val="Normal Table"/>
-    <w:uiPriority w:val="99"/>
-    <w:semiHidden/>
-    <w:unhideWhenUsed/>
-    <w:tblPr>
-      <w:tblInd w:w="0" w:type="dxa"/>
-      <w:tblCellMar>
-        <w:top w:w="0" w:type="dxa"/>
-        <w:left w:w="108" w:type="dxa"/>
-        <w:bottom w:w="0" w:type="dxa"/>
-        <w:right w:w="108" w:type="dxa"/>
-      </w:tblCellMar>
-    </w:tblPr>
-  </w:style>
-  <w:style w:type="numbering" w:default="1" w:styleId="NoList">
-    <w:name w:val="No List"/>
-    <w:uiPriority w:val="99"/>
-    <w:semiHidden/>
-    <w:unhideWhenUsed/>
-  </w:style>
-  <w:style w:type="character" w:customStyle="1" w:styleId="Heading1Char">
+    <w:qFormat/>
+    <w:rPr/>
+  </w:style>
+  <w:style w:type="character" w:styleId="Heading1Char" w:customStyle="1">
     <w:name w:val="Heading 1 Char"/>
     <w:basedOn w:val="DefaultParagraphFont"/>
     <w:link w:val="Heading1"/>
     <w:uiPriority w:val="9"/>
+    <w:qFormat/>
     <w:rsid w:val="00210088"/>
     <w:rPr>
-      <w:rFonts w:asciiTheme="majorHAnsi" w:eastAsiaTheme="majorEastAsia" w:hAnsiTheme="majorHAnsi" w:cstheme="majorBidi"/>
-      <w:color w:val="2E74B5" w:themeColor="accent1" w:themeShade="BF"/>
+      <w:rFonts w:ascii="Calibri Light" w:hAnsi="Calibri Light" w:eastAsia="" w:cs="" w:asciiTheme="majorHAnsi" w:cstheme="majorBidi" w:eastAsiaTheme="majorEastAsia" w:hAnsiTheme="majorHAnsi"/>
+      <w:color w:val="2E74B5" w:themeColor="accent1" w:themeShade="bf"/>
       <w:sz w:val="32"/>
       <w:szCs w:val="32"/>
     </w:rPr>
   </w:style>
-  <w:style w:type="paragraph" w:styleId="TOCHeading">
-    <w:name w:val="TOC Heading"/>
-    <w:basedOn w:val="Heading1"/>
-    <w:next w:val="Normal"/>
-    <w:uiPriority w:val="39"/>
-    <w:unhideWhenUsed/>
-    <w:qFormat/>
-    <w:rsid w:val="00210088"/>
-    <w:pPr>
-      <w:outlineLvl w:val="9"/>
-    </w:pPr>
-  </w:style>
-  <w:style w:type="paragraph" w:styleId="TOC1">
-    <w:name w:val="toc 1"/>
-    <w:basedOn w:val="Normal"/>
-    <w:next w:val="Normal"/>
-    <w:autoRedefine/>
-    <w:uiPriority w:val="39"/>
-    <w:unhideWhenUsed/>
-    <w:rsid w:val="00210088"/>
-    <w:pPr>
-      <w:spacing w:after="100"/>
-    </w:pPr>
-  </w:style>
-  <w:style w:type="character" w:styleId="Hyperlink">
+  <w:style w:type="character" w:styleId="InternetLink">
     <w:name w:val="Hyperlink"/>
     <w:basedOn w:val="DefaultParagraphFont"/>
     <w:uiPriority w:val="99"/>
@@ -953,6 +876,136 @@
       <w:color w:val="0563C1" w:themeColor="hyperlink"/>
       <w:u w:val="single"/>
     </w:rPr>
+  </w:style>
+  <w:style w:type="character" w:styleId="IndexLink">
+    <w:name w:val="Index Link"/>
+    <w:qFormat/>
+    <w:rPr/>
+  </w:style>
+  <w:style w:type="paragraph" w:styleId="Heading">
+    <w:name w:val="Heading"/>
+    <w:basedOn w:val="Normal"/>
+    <w:next w:val="TextBody"/>
+    <w:qFormat/>
+    <w:pPr>
+      <w:keepNext w:val="true"/>
+      <w:spacing w:before="240" w:after="120"/>
+    </w:pPr>
+    <w:rPr>
+      <w:rFonts w:ascii="Liberation Sans" w:hAnsi="Liberation Sans" w:eastAsia="Noto Sans CJK SC" w:cs="FreeSans"/>
+      <w:sz w:val="28"/>
+      <w:szCs w:val="28"/>
+    </w:rPr>
+  </w:style>
+  <w:style w:type="paragraph" w:styleId="TextBody">
+    <w:name w:val="Body Text"/>
+    <w:basedOn w:val="Normal"/>
+    <w:pPr>
+      <w:spacing w:lineRule="auto" w:line="276" w:before="0" w:after="140"/>
+    </w:pPr>
+    <w:rPr/>
+  </w:style>
+  <w:style w:type="paragraph" w:styleId="List">
+    <w:name w:val="List"/>
+    <w:basedOn w:val="TextBody"/>
+    <w:pPr/>
+    <w:rPr>
+      <w:rFonts w:cs="FreeSans"/>
+    </w:rPr>
+  </w:style>
+  <w:style w:type="paragraph" w:styleId="Caption">
+    <w:name w:val="Caption"/>
+    <w:basedOn w:val="Normal"/>
+    <w:qFormat/>
+    <w:pPr>
+      <w:suppressLineNumbers/>
+      <w:spacing w:before="120" w:after="120"/>
+    </w:pPr>
+    <w:rPr>
+      <w:rFonts w:cs="FreeSans"/>
+      <w:i/>
+      <w:iCs/>
+      <w:sz w:val="24"/>
+      <w:szCs w:val="24"/>
+    </w:rPr>
+  </w:style>
+  <w:style w:type="paragraph" w:styleId="Index">
+    <w:name w:val="Index"/>
+    <w:basedOn w:val="Normal"/>
+    <w:qFormat/>
+    <w:pPr>
+      <w:suppressLineNumbers/>
+    </w:pPr>
+    <w:rPr>
+      <w:rFonts w:cs="FreeSans"/>
+    </w:rPr>
+  </w:style>
+  <w:style w:type="paragraph" w:styleId="TOCHeading">
+    <w:name w:val="TOC Heading"/>
+    <w:basedOn w:val="Heading1"/>
+    <w:next w:val="Normal"/>
+    <w:uiPriority w:val="39"/>
+    <w:unhideWhenUsed/>
+    <w:qFormat/>
+    <w:rsid w:val="00210088"/>
+    <w:pPr/>
+    <w:rPr/>
+  </w:style>
+  <w:style w:type="paragraph" w:styleId="Contents1">
+    <w:name w:val="TOC 1"/>
+    <w:basedOn w:val="Normal"/>
+    <w:next w:val="Normal"/>
+    <w:autoRedefine/>
+    <w:uiPriority w:val="39"/>
+    <w:unhideWhenUsed/>
+    <w:rsid w:val="00210088"/>
+    <w:pPr>
+      <w:spacing w:before="0" w:after="100"/>
+    </w:pPr>
+    <w:rPr/>
+  </w:style>
+  <w:style w:type="paragraph" w:styleId="HeaderandFooter">
+    <w:name w:val="Header and Footer"/>
+    <w:basedOn w:val="Normal"/>
+    <w:qFormat/>
+    <w:pPr>
+      <w:suppressLineNumbers/>
+      <w:tabs>
+        <w:tab w:val="clear" w:pos="720"/>
+        <w:tab w:val="center" w:pos="4680" w:leader="none"/>
+        <w:tab w:val="right" w:pos="9360" w:leader="none"/>
+      </w:tabs>
+    </w:pPr>
+    <w:rPr/>
+  </w:style>
+  <w:style w:type="paragraph" w:styleId="Footer">
+    <w:name w:val="Footer"/>
+    <w:basedOn w:val="HeaderandFooter"/>
+    <w:pPr>
+      <w:suppressLineNumbers/>
+    </w:pPr>
+    <w:rPr/>
+  </w:style>
+  <w:style w:type="numbering" w:styleId="NoList" w:default="1">
+    <w:name w:val="No List"/>
+    <w:uiPriority w:val="99"/>
+    <w:semiHidden/>
+    <w:unhideWhenUsed/>
+    <w:qFormat/>
+  </w:style>
+  <w:style w:type="table" w:default="1" w:styleId="TableNormal">
+    <w:name w:val="Normal Table"/>
+    <w:uiPriority w:val="99"/>
+    <w:semiHidden/>
+    <w:unhideWhenUsed/>
+    <w:tblPr>
+      <w:tblCellMar>
+        <w:top w:w="0" w:type="dxa"/>
+        <w:left w:w="108" w:type="dxa"/>
+        <w:bottom w:w="0" w:type="dxa"/>
+        <w:right w:w="108" w:type="dxa"/>
+      </w:tblCellMar>
+    </w:tblPr>
   </w:style>
 </w:styles>
 </file>

</xml_diff>